<commit_message>
intiation of .gitignore file
</commit_message>
<xml_diff>
--- a/ChestPainPathway.docx
+++ b/ChestPainPathway.docx
@@ -181,7 +181,14 @@
           <w:b/>
           <w:szCs w:val="28"/>
         </w:rPr>
-        <w:t>≥2 hours before presentation</w:t>
+        <w:t xml:space="preserve">≥2 hours before </w:t>
+      </w:r>
+      <w:r>
+        <w:rPr>
+          <w:b/>
+          <w:szCs w:val="28"/>
+        </w:rPr>
+        <w:t>blood with drawing</w:t>
       </w:r>
       <w:r>
         <w:rPr>
@@ -336,6 +343,50 @@
           <w:szCs w:val="28"/>
         </w:rPr>
         <w:t>Pregnancy (requires individualized assessment).</w:t>
+      </w:r>
+    </w:p>
+    <w:p>
+      <w:pPr>
+        <w:numPr>
+          <w:ilvl w:val="0"/>
+          <w:numId w:val="2"/>
+        </w:numPr>
+        <w:tabs>
+          <w:tab w:val="left" w:pos="220"/>
+          <w:tab w:val="left" w:pos="720"/>
+        </w:tabs>
+        <w:spacing w:after="120" w:line="276" w:lineRule="auto"/>
+        <w:rPr>
+          <w:szCs w:val="28"/>
+        </w:rPr>
+      </w:pPr>
+      <w:r>
+        <w:rPr>
+          <w:szCs w:val="28"/>
+        </w:rPr>
+        <w:t>Patient is not stable hemodynemically</w:t>
+      </w:r>
+    </w:p>
+    <w:p>
+      <w:pPr>
+        <w:numPr>
+          <w:ilvl w:val="0"/>
+          <w:numId w:val="2"/>
+        </w:numPr>
+        <w:tabs>
+          <w:tab w:val="left" w:pos="220"/>
+          <w:tab w:val="left" w:pos="720"/>
+        </w:tabs>
+        <w:spacing w:after="120" w:line="276" w:lineRule="auto"/>
+        <w:rPr>
+          <w:szCs w:val="28"/>
+        </w:rPr>
+      </w:pPr>
+      <w:r>
+        <w:rPr>
+          <w:szCs w:val="28"/>
+        </w:rPr>
+        <w:t xml:space="preserve">ECG showed STEMI </w:t>
       </w:r>
     </w:p>
     <w:p>

</xml_diff>